<commit_message>
Arreglo perfil de proyecto
</commit_message>
<xml_diff>
--- a/PREGAME/5. PERFIL PROYECTO/GN1_Perfil_Proyeccto_V1.docx
+++ b/PREGAME/5. PERFIL PROYECTO/GN1_Perfil_Proyeccto_V1.docx
@@ -1,6 +1,6 @@
 
 <file path=word/document.xml><?xml version="1.0" encoding="utf-8"?>
-<w:document xmlns:wpc="http://schemas.microsoft.com/office/word/2010/wordprocessingCanvas" xmlns:cx="http://schemas.microsoft.com/office/drawing/2014/chartex" xmlns:cx1="http://schemas.microsoft.com/office/drawing/2015/9/8/chartex" xmlns:cx2="http://schemas.microsoft.com/office/drawing/2015/10/21/chartex" xmlns:cx3="http://schemas.microsoft.com/office/drawing/2016/5/9/chartex" xmlns:cx4="http://schemas.microsoft.com/office/drawing/2016/5/10/chartex" xmlns:cx5="http://schemas.microsoft.com/office/drawing/2016/5/11/chartex" xmlns:cx6="http://schemas.microsoft.com/office/drawing/2016/5/12/chartex" xmlns:cx7="http://schemas.microsoft.com/office/drawing/2016/5/13/chartex" xmlns:cx8="http://schemas.microsoft.com/office/drawing/2016/5/14/chartex" xmlns:mc="http://schemas.openxmlformats.org/markup-compatibility/2006" xmlns:aink="http://schemas.microsoft.com/office/drawing/2016/ink" xmlns:am3d="http://schemas.microsoft.com/office/drawing/2017/model3d" xmlns:o="urn:schemas-microsoft-com:office:office" xmlns:oel="http://schemas.microsoft.com/office/2019/extlst" xmlns:r="http://schemas.openxmlformats.org/officeDocument/2006/relationships" xmlns:m="http://schemas.openxmlformats.org/officeDocument/2006/math" xmlns:v="urn:schemas-microsoft-com:vml" xmlns:wp14="http://schemas.microsoft.com/office/word/2010/wordprocessingDrawing" xmlns:wp="http://schemas.openxmlformats.org/drawingml/2006/wordprocessingDrawing" xmlns:w10="urn:schemas-microsoft-com:office:word" xmlns:w="http://schemas.openxmlformats.org/wordprocessingml/2006/main" xmlns:w14="http://schemas.microsoft.com/office/word/2010/wordml" xmlns:w15="http://schemas.microsoft.com/office/word/2012/wordml" xmlns:w16cex="http://schemas.microsoft.com/office/word/2018/wordml/cex" xmlns:w16cid="http://schemas.microsoft.com/office/word/2016/wordml/cid" xmlns:w16="http://schemas.microsoft.com/office/word/2018/wordml" xmlns:w16du="http://schemas.microsoft.com/office/word/2023/wordml/word16du" xmlns:w16sdtdh="http://schemas.microsoft.com/office/word/2020/wordml/sdtdatahash" xmlns:w16sdtfl="http://schemas.microsoft.com/office/word/2024/wordml/sdtformatlock" xmlns:w16se="http://schemas.microsoft.com/office/word/2015/wordml/symex" xmlns:wpg="http://schemas.microsoft.com/office/word/2010/wordprocessingGroup" xmlns:wpi="http://schemas.microsoft.com/office/word/2010/wordprocessingInk" xmlns:wne="http://schemas.microsoft.com/office/word/2006/wordml" xmlns:wps="http://schemas.microsoft.com/office/word/2010/wordprocessingShape" mc:Ignorable="w14 w15 w16se w16cid w16 w16cex w16sdtdh w16sdtfl w16du wp14">
+<w:document xmlns:wpc="http://schemas.microsoft.com/office/word/2010/wordprocessingCanvas" xmlns:cx="http://schemas.microsoft.com/office/drawing/2014/chartex" xmlns:cx1="http://schemas.microsoft.com/office/drawing/2015/9/8/chartex" xmlns:cx2="http://schemas.microsoft.com/office/drawing/2015/10/21/chartex" xmlns:cx3="http://schemas.microsoft.com/office/drawing/2016/5/9/chartex" xmlns:cx4="http://schemas.microsoft.com/office/drawing/2016/5/10/chartex" xmlns:cx5="http://schemas.microsoft.com/office/drawing/2016/5/11/chartex" xmlns:cx6="http://schemas.microsoft.com/office/drawing/2016/5/12/chartex" xmlns:cx7="http://schemas.microsoft.com/office/drawing/2016/5/13/chartex" xmlns:cx8="http://schemas.microsoft.com/office/drawing/2016/5/14/chartex" xmlns:mc="http://schemas.openxmlformats.org/markup-compatibility/2006" xmlns:aink="http://schemas.microsoft.com/office/drawing/2016/ink" xmlns:am3d="http://schemas.microsoft.com/office/drawing/2017/model3d" xmlns:o="urn:schemas-microsoft-com:office:office" xmlns:r="http://schemas.openxmlformats.org/officeDocument/2006/relationships" xmlns:m="http://schemas.openxmlformats.org/officeDocument/2006/math" xmlns:v="urn:schemas-microsoft-com:vml" xmlns:wp14="http://schemas.microsoft.com/office/word/2010/wordprocessingDrawing" xmlns:wp="http://schemas.openxmlformats.org/drawingml/2006/wordprocessingDrawing" xmlns:w10="urn:schemas-microsoft-com:office:word" xmlns:w="http://schemas.openxmlformats.org/wordprocessingml/2006/main" xmlns:w14="http://schemas.microsoft.com/office/word/2010/wordml" xmlns:w15="http://schemas.microsoft.com/office/word/2012/wordml" xmlns:w16cex="http://schemas.microsoft.com/office/word/2018/wordml/cex" xmlns:w16cid="http://schemas.microsoft.com/office/word/2016/wordml/cid" xmlns:w16="http://schemas.microsoft.com/office/word/2018/wordml" xmlns:w16sdtdh="http://schemas.microsoft.com/office/word/2020/wordml/sdtdatahash" xmlns:w16se="http://schemas.microsoft.com/office/word/2015/wordml/symex" xmlns:wpg="http://schemas.microsoft.com/office/word/2010/wordprocessingGroup" xmlns:wpi="http://schemas.microsoft.com/office/word/2010/wordprocessingInk" xmlns:wne="http://schemas.microsoft.com/office/word/2006/wordml" xmlns:wps="http://schemas.microsoft.com/office/word/2010/wordprocessingShape" mc:Ignorable="w14 w15 w16se w16cid w16 w16cex w16sdtdh wp14">
   <w:body>
     <w:p>
       <w:pPr>
@@ -771,7 +771,7 @@
               </wp:anchor>
             </w:drawing>
           </mc:Choice>
-          <mc:Fallback xmlns:dgm="http://schemas.openxmlformats.org/drawingml/2006/diagram" xmlns:lc="http://schemas.openxmlformats.org/drawingml/2006/lockedCanvas" xmlns:c="http://schemas.openxmlformats.org/drawingml/2006/chart" xmlns:pic="http://schemas.openxmlformats.org/drawingml/2006/picture" xmlns:a="http://schemas.openxmlformats.org/drawingml/2006/main" xmlns:sl="http://schemas.openxmlformats.org/schemaLibrary/2006/main">
+          <mc:Fallback xmlns:sl="http://schemas.openxmlformats.org/schemaLibrary/2006/main" xmlns:a="http://schemas.openxmlformats.org/drawingml/2006/main" xmlns:pic="http://schemas.openxmlformats.org/drawingml/2006/picture" xmlns:c="http://schemas.openxmlformats.org/drawingml/2006/chart" xmlns:lc="http://schemas.openxmlformats.org/drawingml/2006/lockedCanvas" xmlns:dgm="http://schemas.openxmlformats.org/drawingml/2006/diagram" xmlns:w16sdtfl="http://schemas.microsoft.com/office/word/2024/wordml/sdtformatlock" xmlns:w16du="http://schemas.microsoft.com/office/word/2023/wordml/word16du" xmlns:oel="http://schemas.microsoft.com/office/2019/extlst">
             <w:drawing>
               <wp:anchor distT="0" distB="0" distL="114300" distR="114300" simplePos="0" relativeHeight="0" behindDoc="0" locked="0" layoutInCell="1" hidden="0" allowOverlap="1" wp14:anchorId="745B92C5" wp14:editId="7777777">
                 <wp:simplePos x="0" y="0"/>
@@ -3183,20 +3183,102 @@
         <w:jc w:val="both"/>
         <w:rPr>
           <w:rFonts w:ascii="Arial" w:hAnsi="Arial" w:cs="Arial"/>
+          <w:b/>
+          <w:bCs/>
         </w:rPr>
       </w:pPr>
       <w:r>
         <w:rPr>
           <w:rStyle w:val="Textoennegrita"/>
           <w:rFonts w:ascii="Arial" w:hAnsi="Arial" w:cs="Arial"/>
-        </w:rPr>
-        <w:t>Implementar un módulo CRUD de medicamentos</w:t>
-      </w:r>
-      <w:r>
-        <w:rPr>
+          <w:b w:val="0"/>
+          <w:bCs w:val="0"/>
+        </w:rPr>
+        <w:t>Diseñar la arquitectura lógica del sistema '</w:t>
+      </w:r>
+      <w:proofErr w:type="spellStart"/>
+      <w:r>
+        <w:rPr>
+          <w:rStyle w:val="Textoennegrita"/>
           <w:rFonts w:ascii="Arial" w:hAnsi="Arial" w:cs="Arial"/>
-        </w:rPr>
-        <w:t xml:space="preserve"> que permita registrar, consultar, actualizar y eliminar tratamientos, asegurando claridad en la visualización y preservación del historial clínico.</w:t>
+          <w:b w:val="0"/>
+          <w:bCs w:val="0"/>
+        </w:rPr>
+        <w:t>Healthy</w:t>
+      </w:r>
+      <w:proofErr w:type="spellEnd"/>
+      <w:r>
+        <w:rPr>
+          <w:rStyle w:val="Textoennegrita"/>
+          <w:rFonts w:ascii="Arial" w:hAnsi="Arial" w:cs="Arial"/>
+          <w:b w:val="0"/>
+          <w:bCs w:val="0"/>
+        </w:rPr>
+        <w:t>+' implementando el patrón</w:t>
+      </w:r>
+      <w:r>
+        <w:rPr>
+          <w:rStyle w:val="Textoennegrita"/>
+          <w:rFonts w:ascii="Arial" w:hAnsi="Arial" w:cs="Arial"/>
+          <w:b w:val="0"/>
+          <w:bCs w:val="0"/>
+        </w:rPr>
+        <w:t xml:space="preserve"> arquitectónico </w:t>
+      </w:r>
+      <w:r>
+        <w:rPr>
+          <w:rStyle w:val="Textoennegrita"/>
+          <w:rFonts w:ascii="Arial" w:hAnsi="Arial" w:cs="Arial"/>
+          <w:b w:val="0"/>
+          <w:bCs w:val="0"/>
+        </w:rPr>
+        <w:t>Modelo-Vista-Controlador (MVC), con el fin de desacoplar la interfaz gráfica</w:t>
+      </w:r>
+      <w:r>
+        <w:rPr>
+          <w:rStyle w:val="Textoennegrita"/>
+          <w:rFonts w:ascii="Arial" w:hAnsi="Arial" w:cs="Arial"/>
+          <w:b w:val="0"/>
+          <w:bCs w:val="0"/>
+        </w:rPr>
+        <w:t xml:space="preserve"> (Vista)</w:t>
+      </w:r>
+      <w:r>
+        <w:rPr>
+          <w:rStyle w:val="Textoennegrita"/>
+          <w:rFonts w:ascii="Arial" w:hAnsi="Arial" w:cs="Arial"/>
+          <w:b w:val="0"/>
+          <w:bCs w:val="0"/>
+        </w:rPr>
+        <w:t xml:space="preserve"> de la lógica de negocio de los tratamientos (Controlador) y la persistencia de datos local en </w:t>
+      </w:r>
+      <w:proofErr w:type="spellStart"/>
+      <w:r>
+        <w:rPr>
+          <w:rStyle w:val="Textoennegrita"/>
+          <w:rFonts w:ascii="Arial" w:hAnsi="Arial" w:cs="Arial"/>
+          <w:b w:val="0"/>
+          <w:bCs w:val="0"/>
+        </w:rPr>
+        <w:t>IndexedDB</w:t>
+      </w:r>
+      <w:proofErr w:type="spellEnd"/>
+      <w:r>
+        <w:rPr>
+          <w:rStyle w:val="Textoennegrita"/>
+          <w:rFonts w:ascii="Arial" w:hAnsi="Arial" w:cs="Arial"/>
+          <w:b w:val="0"/>
+          <w:bCs w:val="0"/>
+        </w:rPr>
+        <w:t xml:space="preserve"> (Modelo), garantizando así un código modular, escalable y de fácil mantenimiento</w:t>
+      </w:r>
+      <w:r>
+        <w:rPr>
+          <w:rFonts w:ascii="Arial" w:hAnsi="Arial" w:cs="Arial"/>
+          <w:b/>
+          <w:bCs/>
+        </w:rPr>
+        <w:t>.</w:t>
       </w:r>
     </w:p>
     <w:p>
@@ -3209,20 +3291,46 @@
         <w:jc w:val="both"/>
         <w:rPr>
           <w:rFonts w:ascii="Arial" w:hAnsi="Arial" w:cs="Arial"/>
+          <w:b/>
+          <w:bCs/>
         </w:rPr>
       </w:pPr>
       <w:r>
         <w:rPr>
           <w:rStyle w:val="Textoennegrita"/>
           <w:rFonts w:ascii="Arial" w:hAnsi="Arial" w:cs="Arial"/>
-        </w:rPr>
-        <w:t>Diseñar y desarrollar un sistema de alertas y recordatorios personalizables</w:t>
-      </w:r>
-      <w:r>
-        <w:rPr>
+          <w:b w:val="0"/>
+          <w:bCs w:val="0"/>
+        </w:rPr>
+        <w:t xml:space="preserve">Integrar el patrón de comportamiento </w:t>
+      </w:r>
+      <w:proofErr w:type="spellStart"/>
+      <w:r>
+        <w:rPr>
+          <w:rStyle w:val="Textoennegrita"/>
           <w:rFonts w:ascii="Arial" w:hAnsi="Arial" w:cs="Arial"/>
-        </w:rPr>
-        <w:t>, que notifique al usuario sobre la toma de medicamentos a través de mecanismos visuales y sonoros integrados en la arquitectura PWA.</w:t>
+          <w:b w:val="0"/>
+          <w:bCs w:val="0"/>
+        </w:rPr>
+        <w:t>Observer</w:t>
+      </w:r>
+      <w:proofErr w:type="spellEnd"/>
+      <w:r>
+        <w:rPr>
+          <w:rStyle w:val="Textoennegrita"/>
+          <w:rFonts w:ascii="Arial" w:hAnsi="Arial" w:cs="Arial"/>
+          <w:b w:val="0"/>
+          <w:bCs w:val="0"/>
+        </w:rPr>
+        <w:t xml:space="preserve"> dentro del motor de notificaciones de la aplicación, estableciendo un mecanismo de suscripción donde el "Reloj del Sistema" actúe como sujeto y notifique automáticamente a los módulos de alertas visuales y sonoras (observadores) en tiempo real, asegurando la precisión de los recordatorios sin saturar los recursos del dispositivo</w:t>
+      </w:r>
+      <w:r>
+        <w:rPr>
+          <w:rFonts w:ascii="Arial" w:hAnsi="Arial" w:cs="Arial"/>
+          <w:b/>
+          <w:bCs/>
+        </w:rPr>
+        <w:t>.</w:t>
       </w:r>
     </w:p>
     <w:p>
@@ -3235,20 +3343,45 @@
         <w:jc w:val="both"/>
         <w:rPr>
           <w:rFonts w:ascii="Arial" w:hAnsi="Arial" w:cs="Arial"/>
+          <w:b/>
+          <w:bCs/>
         </w:rPr>
       </w:pPr>
       <w:r>
         <w:rPr>
           <w:rStyle w:val="Textoennegrita"/>
           <w:rFonts w:ascii="Arial" w:hAnsi="Arial" w:cs="Arial"/>
-        </w:rPr>
-        <w:t>Garantizar el funcionamiento offline del sistema</w:t>
-      </w:r>
-      <w:r>
-        <w:rPr>
+          <w:b w:val="0"/>
+          <w:bCs w:val="0"/>
+        </w:rPr>
+        <w:t>Crear un diseño visual amigable</w:t>
+      </w:r>
+      <w:r>
+        <w:rPr>
+          <w:rStyle w:val="Textoennegrita"/>
           <w:rFonts w:ascii="Arial" w:hAnsi="Arial" w:cs="Arial"/>
-        </w:rPr>
-        <w:t xml:space="preserve"> mediante el uso de almacenamiento local y mecanismos de sincronización que aseguren la disponibilidad y continuidad del acceso a la información médica del usuario.</w:t>
+          <w:b w:val="0"/>
+          <w:bCs w:val="0"/>
+        </w:rPr>
+        <w:t xml:space="preserve"> y</w:t>
+      </w:r>
+      <w:r>
+        <w:rPr>
+          <w:rStyle w:val="Textoennegrita"/>
+          <w:rFonts w:ascii="Arial" w:hAnsi="Arial" w:cs="Arial"/>
+          <w:b w:val="0"/>
+          <w:bCs w:val="0"/>
+        </w:rPr>
+        <w:t xml:space="preserve"> sencillo, adaptado específicamente a las necesidades de las personas mayores. Se busca que la aplicación tenga botones grandes, textos claros y colores fáciles de distinguir, para que los usuarios puedan manejar sus medicinas con total autonomía, sin confundirse y sin necesitar ayuda tecnológica de terceros</w:t>
+      </w:r>
+      <w:r>
+        <w:rPr>
+          <w:rStyle w:val="Textoennegrita"/>
+          <w:rFonts w:ascii="Arial" w:hAnsi="Arial" w:cs="Arial"/>
+          <w:b w:val="0"/>
+          <w:bCs w:val="0"/>
+        </w:rPr>
+        <w:t>.</w:t>
       </w:r>
     </w:p>
     <w:p>
@@ -3426,6 +3559,7 @@
           <w:sz w:val="24"/>
           <w:szCs w:val="24"/>
         </w:rPr>
+        <w:lastRenderedPageBreak/>
         <w:t>1. Módulo de Gestión de Inventario (CRUD de Medicamentos):</w:t>
       </w:r>
     </w:p>
@@ -3506,7 +3640,6 @@
           <w:sz w:val="24"/>
           <w:szCs w:val="24"/>
         </w:rPr>
-        <w:lastRenderedPageBreak/>
         <w:t>Actualizar:</w:t>
       </w:r>
       <w:r>
@@ -4055,6 +4188,7 @@
           <w:sz w:val="24"/>
           <w:szCs w:val="24"/>
         </w:rPr>
+        <w:lastRenderedPageBreak/>
         <w:t>Los navegadores modernos constituyen herramientas esenciales para el desarrollo y pruebas de aplicaciones PWA:</w:t>
       </w:r>
     </w:p>
@@ -4095,7 +4229,6 @@
           <w:sz w:val="24"/>
           <w:szCs w:val="24"/>
         </w:rPr>
-        <w:lastRenderedPageBreak/>
         <w:t xml:space="preserve">Google Chrome </w:t>
       </w:r>
       <w:proofErr w:type="spellStart"/>
@@ -4879,6 +5012,7 @@
           <w:sz w:val="24"/>
           <w:szCs w:val="24"/>
         </w:rPr>
+        <w:lastRenderedPageBreak/>
         <w:t>IndexedDB</w:t>
       </w:r>
       <w:proofErr w:type="spellEnd"/>
@@ -4917,7 +5051,6 @@
           <w:sz w:val="28"/>
           <w:szCs w:val="28"/>
         </w:rPr>
-        <w:lastRenderedPageBreak/>
         <w:t>5.1 Metodología (Marco de trabajo 5W+2H)</w:t>
       </w:r>
       <w:bookmarkEnd w:id="17"/>
@@ -5359,6 +5492,7 @@
           <w:sz w:val="24"/>
           <w:szCs w:val="24"/>
         </w:rPr>
+        <w:lastRenderedPageBreak/>
         <w:t>Para iniciar la gestión y control del tratamiento médico del paciente, estableciendo la base de datos de medicamentos activos.</w:t>
       </w:r>
     </w:p>
@@ -5424,7 +5558,6 @@
           <w:sz w:val="24"/>
           <w:szCs w:val="24"/>
         </w:rPr>
-        <w:lastRenderedPageBreak/>
         <w:t>¿DÓNDE?</w:t>
       </w:r>
     </w:p>
@@ -5900,6 +6033,7 @@
           <w:sz w:val="24"/>
           <w:szCs w:val="24"/>
         </w:rPr>
+        <w:lastRenderedPageBreak/>
         <w:t>¿DÓNDE?</w:t>
       </w:r>
     </w:p>
@@ -5961,7 +6095,6 @@
           <w:sz w:val="24"/>
           <w:szCs w:val="24"/>
         </w:rPr>
-        <w:lastRenderedPageBreak/>
         <w:t>En cualquier momento que el usuario necesite verificar qué medicamentos tiene registrados, sus horarios o detalles de dosificación.</w:t>
       </w:r>
     </w:p>
@@ -6429,6 +6562,7 @@
           <w:sz w:val="24"/>
           <w:szCs w:val="24"/>
         </w:rPr>
+        <w:lastRenderedPageBreak/>
         <w:t>Crear función para seleccionar medicamento específico por ID</w:t>
       </w:r>
     </w:p>
@@ -6517,7 +6651,6 @@
           <w:sz w:val="24"/>
           <w:szCs w:val="24"/>
         </w:rPr>
-        <w:lastRenderedPageBreak/>
         <w:t xml:space="preserve">Actualizar registro en </w:t>
       </w:r>
       <w:proofErr w:type="spellStart"/>
@@ -7149,6 +7282,7 @@
           <w:sz w:val="24"/>
           <w:szCs w:val="24"/>
         </w:rPr>
+        <w:lastRenderedPageBreak/>
         <w:t>0.5 horas de desarrollo (implementación directa con confirmación).</w:t>
       </w:r>
     </w:p>
@@ -7225,7 +7359,6 @@
           <w:sz w:val="24"/>
           <w:szCs w:val="24"/>
         </w:rPr>
-        <w:lastRenderedPageBreak/>
         <w:t>Generar recordatorios automáticos con alertas visuales, sonoras y por vibración.</w:t>
       </w:r>
     </w:p>
@@ -11982,7 +12115,7 @@
           <w:sz w:val="24"/>
           <w:szCs w:val="24"/>
         </w:rPr>
-        <w:t xml:space="preserve">Ing. </w:t>
+        <w:t>Juan Vásquez</w:t>
       </w:r>
     </w:p>
     <w:p>
@@ -13682,36 +13815,87 @@
     <w:p>
       <w:pPr>
         <w:pStyle w:val="NormalWeb"/>
-        <w:jc w:val="both"/>
-      </w:pPr>
-      <w:r>
+        <w:numPr>
+          <w:ilvl w:val="0"/>
+          <w:numId w:val="32"/>
+        </w:numPr>
+        <w:jc w:val="both"/>
+        <w:rPr>
+          <w:rFonts w:ascii="Arial" w:eastAsia="Arial" w:hAnsi="Arial" w:cs="Arial"/>
+          <w:bCs/>
+          <w:color w:val="000000"/>
+        </w:rPr>
+      </w:pPr>
+      <w:r>
+        <w:rPr>
+          <w:rFonts w:ascii="Arial" w:eastAsia="Arial" w:hAnsi="Arial" w:cs="Arial"/>
+          <w:bCs/>
+          <w:color w:val="000000"/>
+        </w:rPr>
         <w:t xml:space="preserve">El Sprint permitió consolidar los cimientos funcionales del sistema </w:t>
       </w:r>
       <w:proofErr w:type="spellStart"/>
       <w:r>
+        <w:rPr>
+          <w:rFonts w:ascii="Arial" w:eastAsia="Arial" w:hAnsi="Arial" w:cs="Arial"/>
+          <w:bCs/>
+          <w:color w:val="000000"/>
+        </w:rPr>
         <w:t>Healthy</w:t>
       </w:r>
       <w:proofErr w:type="spellEnd"/>
       <w:r>
+        <w:rPr>
+          <w:rFonts w:ascii="Arial" w:eastAsia="Arial" w:hAnsi="Arial" w:cs="Arial"/>
+          <w:bCs/>
+          <w:color w:val="000000"/>
+        </w:rPr>
         <w:t>+, enfocándose en la construcción del núcleo operativo del módulo de gestión de medicamentos y la estructura base necesaria para escalar la aplicación hacia un entorno completamente utilizable por el usuario final. Durante este ciclo se implementaron las funcionalidades esenciales relacionadas con el CRUD de medicamentos, cumpliendo directamente con los objetivos específicos del proyecto y aportando una versión inicial estable y verificable del sistema.</w:t>
       </w:r>
     </w:p>
     <w:p>
       <w:pPr>
         <w:pStyle w:val="NormalWeb"/>
-        <w:jc w:val="both"/>
-      </w:pPr>
-      <w:r>
-        <w:t xml:space="preserve"> La organización del backlog, la definición de historias de usuario y la creación de actividades asociadas permitieron mantener trazabilidad entre los requisitos, las tareas ejecutadas y los criterios de aceptación establecidos, garantizando que cada funcionalidad desarrollada responde a una necesidad explícita del usuario.</w:t>
+        <w:numPr>
+          <w:ilvl w:val="0"/>
+          <w:numId w:val="32"/>
+        </w:numPr>
+        <w:jc w:val="both"/>
+        <w:rPr>
+          <w:rFonts w:ascii="Arial" w:eastAsia="Arial" w:hAnsi="Arial" w:cs="Arial"/>
+          <w:bCs/>
+          <w:color w:val="000000"/>
+        </w:rPr>
+      </w:pPr>
+      <w:r>
+        <w:rPr>
+          <w:rFonts w:ascii="Arial" w:eastAsia="Arial" w:hAnsi="Arial" w:cs="Arial"/>
+          <w:bCs/>
+          <w:color w:val="000000"/>
+        </w:rPr>
+        <w:t>La organización del backlog, la definición de historias de usuario y la creación de actividades asociadas permitieron mantener trazabilidad entre los requisitos, las tareas ejecutadas y los criterios de aceptación establecidos, garantizando que cada funcionalidad desarrollada responde a una necesidad explícita del usuario.</w:t>
       </w:r>
     </w:p>
     <w:p>
       <w:pPr>
         <w:pStyle w:val="NormalWeb"/>
-        <w:jc w:val="both"/>
-      </w:pPr>
-      <w:r>
-        <w:br/>
+        <w:numPr>
+          <w:ilvl w:val="0"/>
+          <w:numId w:val="32"/>
+        </w:numPr>
+        <w:jc w:val="both"/>
+        <w:rPr>
+          <w:rFonts w:ascii="Arial" w:eastAsia="Arial" w:hAnsi="Arial" w:cs="Arial"/>
+          <w:bCs/>
+          <w:color w:val="000000"/>
+        </w:rPr>
+      </w:pPr>
+      <w:r>
+        <w:rPr>
+          <w:rFonts w:ascii="Arial" w:eastAsia="Arial" w:hAnsi="Arial" w:cs="Arial"/>
+          <w:bCs/>
+          <w:color w:val="000000"/>
+        </w:rPr>
         <w:t>El trabajo realizado durante el Sprint valida que el proyecto avanza en correcta alineación con el objetivo general y demuestra solidez técnica en la implementación de los primeros componentes centrales del sistema.</w:t>
       </w:r>
     </w:p>
@@ -13765,99 +13949,103 @@
     </w:p>
     <w:p>
       <w:pPr>
-        <w:spacing w:after="0" w:line="360" w:lineRule="auto"/>
-        <w:rPr>
-          <w:rFonts w:ascii="Times New Roman" w:eastAsia="Times New Roman" w:hAnsi="Times New Roman" w:cs="Times New Roman"/>
-          <w:sz w:val="24"/>
-          <w:szCs w:val="24"/>
-        </w:rPr>
-      </w:pPr>
-      <w:r>
-        <w:rPr>
-          <w:rFonts w:ascii="Times New Roman" w:eastAsia="Times New Roman" w:hAnsi="Times New Roman" w:cs="Times New Roman"/>
-          <w:sz w:val="24"/>
-          <w:szCs w:val="24"/>
+        <w:pStyle w:val="NormalWeb"/>
+        <w:numPr>
+          <w:ilvl w:val="0"/>
+          <w:numId w:val="31"/>
+        </w:numPr>
+        <w:jc w:val="both"/>
+        <w:rPr>
+          <w:rFonts w:ascii="Arial" w:eastAsia="Arial" w:hAnsi="Arial" w:cs="Arial"/>
+          <w:bCs/>
+          <w:color w:val="000000"/>
+        </w:rPr>
+      </w:pPr>
+      <w:r>
+        <w:rPr>
+          <w:rFonts w:ascii="Arial" w:eastAsia="Arial" w:hAnsi="Arial" w:cs="Arial"/>
+          <w:bCs/>
+          <w:color w:val="000000"/>
         </w:rPr>
         <w:t>Mantener la planificación basada en criterios de valor de negocio, priorizando tareas que afecten directamente la usabilidad para usuarios mayores y el funcionamiento offline del sistema.</w:t>
       </w:r>
     </w:p>
     <w:p>
       <w:pPr>
-        <w:spacing w:after="0" w:line="360" w:lineRule="auto"/>
-        <w:rPr>
-          <w:rFonts w:ascii="Times New Roman" w:eastAsia="Times New Roman" w:hAnsi="Times New Roman" w:cs="Times New Roman"/>
-          <w:sz w:val="24"/>
-          <w:szCs w:val="24"/>
-        </w:rPr>
-      </w:pPr>
-      <w:r>
-        <w:rPr>
-          <w:rFonts w:ascii="Times New Roman" w:eastAsia="Times New Roman" w:hAnsi="Times New Roman" w:cs="Times New Roman"/>
-          <w:sz w:val="24"/>
-          <w:szCs w:val="24"/>
-        </w:rPr>
-        <w:t>Refinar y expandir</w:t>
-      </w:r>
-      <w:r>
-        <w:rPr>
-          <w:rFonts w:ascii="Times New Roman" w:eastAsia="Times New Roman" w:hAnsi="Times New Roman" w:cs="Times New Roman"/>
-          <w:sz w:val="24"/>
-          <w:szCs w:val="24"/>
-        </w:rPr>
-        <w:t xml:space="preserve"> </w:t>
-      </w:r>
-      <w:r>
-        <w:rPr>
-          <w:rFonts w:ascii="Times New Roman" w:eastAsia="Times New Roman" w:hAnsi="Times New Roman" w:cs="Times New Roman"/>
-          <w:sz w:val="24"/>
-          <w:szCs w:val="24"/>
-        </w:rPr>
-        <w:t>las pruebas de usabilidad con usuarios reales o simulados, ya que los resultados preliminares deben guiar ajustes tempranos en accesibilidad, contraste, tamaño de elementos y flujo de interacción.</w:t>
-      </w:r>
-    </w:p>
-    <w:p>
-      <w:pPr>
-        <w:spacing w:after="0" w:line="360" w:lineRule="auto"/>
-        <w:rPr>
-          <w:rFonts w:ascii="Times New Roman" w:eastAsia="Times New Roman" w:hAnsi="Times New Roman" w:cs="Times New Roman"/>
-          <w:sz w:val="24"/>
-          <w:szCs w:val="24"/>
-        </w:rPr>
-      </w:pPr>
-      <w:r>
-        <w:rPr>
-          <w:rFonts w:ascii="Times New Roman" w:eastAsia="Times New Roman" w:hAnsi="Times New Roman" w:cs="Times New Roman"/>
-          <w:sz w:val="24"/>
-          <w:szCs w:val="24"/>
+        <w:pStyle w:val="NormalWeb"/>
+        <w:numPr>
+          <w:ilvl w:val="0"/>
+          <w:numId w:val="31"/>
+        </w:numPr>
+        <w:jc w:val="both"/>
+        <w:rPr>
+          <w:rFonts w:ascii="Arial" w:eastAsia="Arial" w:hAnsi="Arial" w:cs="Arial"/>
+          <w:bCs/>
+          <w:color w:val="000000"/>
+        </w:rPr>
+      </w:pPr>
+      <w:r>
+        <w:rPr>
+          <w:rFonts w:ascii="Arial" w:eastAsia="Arial" w:hAnsi="Arial" w:cs="Arial"/>
+          <w:bCs/>
+          <w:color w:val="000000"/>
+        </w:rPr>
+        <w:t>Refinar y expandir las pruebas de usabilidad con usuarios reales o simulados, ya que los resultados preliminares deben guiar ajustes tempranos en accesibilidad, contraste, tamaño de elementos y flujo de interacción.</w:t>
+      </w:r>
+    </w:p>
+    <w:p>
+      <w:pPr>
+        <w:pStyle w:val="NormalWeb"/>
+        <w:numPr>
+          <w:ilvl w:val="0"/>
+          <w:numId w:val="31"/>
+        </w:numPr>
+        <w:jc w:val="both"/>
+        <w:rPr>
+          <w:rFonts w:ascii="Arial" w:eastAsia="Arial" w:hAnsi="Arial" w:cs="Arial"/>
+          <w:bCs/>
+          <w:color w:val="000000"/>
+        </w:rPr>
+      </w:pPr>
+      <w:r>
+        <w:rPr>
+          <w:rFonts w:ascii="Arial" w:eastAsia="Arial" w:hAnsi="Arial" w:cs="Arial"/>
+          <w:bCs/>
+          <w:color w:val="000000"/>
         </w:rPr>
         <w:t xml:space="preserve">Consolidar la documentación técnica generada (diagramas, decisiones arquitectónicas, criterios de aceptación) para asegurar trazabilidad continua en los </w:t>
       </w:r>
       <w:proofErr w:type="spellStart"/>
       <w:r>
         <w:rPr>
-          <w:rFonts w:ascii="Times New Roman" w:eastAsia="Times New Roman" w:hAnsi="Times New Roman" w:cs="Times New Roman"/>
-          <w:sz w:val="24"/>
-          <w:szCs w:val="24"/>
+          <w:rFonts w:ascii="Arial" w:eastAsia="Arial" w:hAnsi="Arial" w:cs="Arial"/>
+          <w:bCs/>
+          <w:color w:val="000000"/>
         </w:rPr>
         <w:t>Sprints</w:t>
       </w:r>
       <w:proofErr w:type="spellEnd"/>
       <w:r>
         <w:rPr>
-          <w:rFonts w:ascii="Times New Roman" w:eastAsia="Times New Roman" w:hAnsi="Times New Roman" w:cs="Times New Roman"/>
-          <w:sz w:val="24"/>
-          <w:szCs w:val="24"/>
+          <w:rFonts w:ascii="Arial" w:eastAsia="Arial" w:hAnsi="Arial" w:cs="Arial"/>
+          <w:bCs/>
+          <w:color w:val="000000"/>
         </w:rPr>
         <w:t xml:space="preserve"> siguientes y facilitar futuras iteraciones o mantenimiento.</w:t>
       </w:r>
     </w:p>
     <w:p>
       <w:pPr>
-        <w:spacing w:after="0" w:line="360" w:lineRule="auto"/>
-        <w:rPr>
-          <w:rFonts w:ascii="Times New Roman" w:eastAsia="Times New Roman" w:hAnsi="Times New Roman" w:cs="Times New Roman"/>
-          <w:sz w:val="24"/>
-          <w:szCs w:val="24"/>
+        <w:pStyle w:val="NormalWeb"/>
+        <w:numPr>
+          <w:ilvl w:val="0"/>
+          <w:numId w:val="31"/>
+        </w:numPr>
+        <w:jc w:val="both"/>
+        <w:rPr>
+          <w:rFonts w:ascii="Arial" w:eastAsia="Arial" w:hAnsi="Arial" w:cs="Arial"/>
+          <w:bCs/>
+          <w:color w:val="000000"/>
         </w:rPr>
         <w:sectPr>
           <w:pgSz w:w="11909" w:h="16834"/>
@@ -13868,9 +14056,9 @@
       </w:pPr>
       <w:r>
         <w:rPr>
-          <w:rFonts w:ascii="Times New Roman" w:eastAsia="Times New Roman" w:hAnsi="Times New Roman" w:cs="Times New Roman"/>
-          <w:sz w:val="24"/>
-          <w:szCs w:val="24"/>
+          <w:rFonts w:ascii="Arial" w:eastAsia="Arial" w:hAnsi="Arial" w:cs="Arial"/>
+          <w:bCs/>
+          <w:color w:val="000000"/>
         </w:rPr>
         <w:t>Reforzar desde este punto el manejo del control de versiones (Git/GitHub), asegurando que cada incremento esté correctamente versionado y revisado antes de integrarse al producto.</w:t>
       </w:r>
@@ -14399,9 +14587,17 @@
         <w:rPr>
           <w:sz w:val="24"/>
           <w:szCs w:val="24"/>
+          <w:lang w:val="es-EC"/>
+        </w:rPr>
+        <w:t xml:space="preserve">Organización Mundial de la Salud. </w:t>
+      </w:r>
+      <w:r>
+        <w:rPr>
+          <w:sz w:val="24"/>
+          <w:szCs w:val="24"/>
           <w:lang w:val="en-US"/>
         </w:rPr>
-        <w:t xml:space="preserve">Organización Mundial de la Salud. (2021). mHealth: New horizons for health through mobile technologies. </w:t>
+        <w:t xml:space="preserve">(2021). mHealth: New horizons for health through mobile technologies. </w:t>
       </w:r>
       <w:proofErr w:type="spellStart"/>
       <w:r>
@@ -14532,6 +14728,7 @@
         <w:rPr>
           <w:sz w:val="24"/>
           <w:szCs w:val="24"/>
+          <w:lang w:val="en-US"/>
         </w:rPr>
       </w:pPr>
       <w:proofErr w:type="spellStart"/>
@@ -14539,6 +14736,7 @@
         <w:rPr>
           <w:sz w:val="24"/>
           <w:szCs w:val="24"/>
+          <w:lang w:val="en-US"/>
         </w:rPr>
         <w:t>Wroblewski</w:t>
       </w:r>
@@ -14547,48 +14745,18 @@
         <w:rPr>
           <w:sz w:val="24"/>
           <w:szCs w:val="24"/>
-        </w:rPr>
-        <w:t xml:space="preserve">, L. (2011). Mobile </w:t>
-      </w:r>
-      <w:proofErr w:type="spellStart"/>
-      <w:r>
-        <w:rPr>
-          <w:sz w:val="24"/>
-          <w:szCs w:val="24"/>
-        </w:rPr>
-        <w:t>first</w:t>
-      </w:r>
-      <w:proofErr w:type="spellEnd"/>
-      <w:r>
-        <w:rPr>
-          <w:sz w:val="24"/>
-          <w:szCs w:val="24"/>
-        </w:rPr>
-        <w:t xml:space="preserve">. A Book </w:t>
-      </w:r>
-      <w:proofErr w:type="spellStart"/>
-      <w:r>
-        <w:rPr>
-          <w:sz w:val="24"/>
-          <w:szCs w:val="24"/>
-        </w:rPr>
-        <w:t>Apart</w:t>
-      </w:r>
-      <w:proofErr w:type="spellEnd"/>
-      <w:r>
-        <w:rPr>
-          <w:sz w:val="24"/>
-          <w:szCs w:val="24"/>
-        </w:rPr>
-        <w:t>.</w:t>
-      </w:r>
-    </w:p>
-    <w:p>
-      <w:pPr>
-        <w:rPr>
-          <w:rFonts w:ascii="Arial" w:eastAsia="Arial" w:hAnsi="Arial" w:cs="Arial"/>
-          <w:sz w:val="24"/>
-          <w:szCs w:val="24"/>
+          <w:lang w:val="en-US"/>
+        </w:rPr>
+        <w:t>, L. (2011). Mobile first. A Book Apart.</w:t>
+      </w:r>
+    </w:p>
+    <w:p>
+      <w:pPr>
+        <w:rPr>
+          <w:rFonts w:ascii="Arial" w:eastAsia="Arial" w:hAnsi="Arial" w:cs="Arial"/>
+          <w:sz w:val="24"/>
+          <w:szCs w:val="24"/>
+          <w:lang w:val="en-US"/>
         </w:rPr>
       </w:pPr>
     </w:p>
@@ -14946,7 +15114,7 @@
 </file>
 
 <file path=word/endnotes.xml><?xml version="1.0" encoding="utf-8"?>
-<w:endnotes xmlns:wpc="http://schemas.microsoft.com/office/word/2010/wordprocessingCanvas" xmlns:cx="http://schemas.microsoft.com/office/drawing/2014/chartex" xmlns:cx1="http://schemas.microsoft.com/office/drawing/2015/9/8/chartex" xmlns:cx2="http://schemas.microsoft.com/office/drawing/2015/10/21/chartex" xmlns:cx3="http://schemas.microsoft.com/office/drawing/2016/5/9/chartex" xmlns:cx4="http://schemas.microsoft.com/office/drawing/2016/5/10/chartex" xmlns:cx5="http://schemas.microsoft.com/office/drawing/2016/5/11/chartex" xmlns:cx6="http://schemas.microsoft.com/office/drawing/2016/5/12/chartex" xmlns:cx7="http://schemas.microsoft.com/office/drawing/2016/5/13/chartex" xmlns:cx8="http://schemas.microsoft.com/office/drawing/2016/5/14/chartex" xmlns:mc="http://schemas.openxmlformats.org/markup-compatibility/2006" xmlns:aink="http://schemas.microsoft.com/office/drawing/2016/ink" xmlns:am3d="http://schemas.microsoft.com/office/drawing/2017/model3d" xmlns:o="urn:schemas-microsoft-com:office:office" xmlns:oel="http://schemas.microsoft.com/office/2019/extlst" xmlns:r="http://schemas.openxmlformats.org/officeDocument/2006/relationships" xmlns:m="http://schemas.openxmlformats.org/officeDocument/2006/math" xmlns:v="urn:schemas-microsoft-com:vml" xmlns:wp14="http://schemas.microsoft.com/office/word/2010/wordprocessingDrawing" xmlns:wp="http://schemas.openxmlformats.org/drawingml/2006/wordprocessingDrawing" xmlns:w10="urn:schemas-microsoft-com:office:word" xmlns:w="http://schemas.openxmlformats.org/wordprocessingml/2006/main" xmlns:w14="http://schemas.microsoft.com/office/word/2010/wordml" xmlns:w15="http://schemas.microsoft.com/office/word/2012/wordml" xmlns:w16cex="http://schemas.microsoft.com/office/word/2018/wordml/cex" xmlns:w16cid="http://schemas.microsoft.com/office/word/2016/wordml/cid" xmlns:w16="http://schemas.microsoft.com/office/word/2018/wordml" xmlns:w16du="http://schemas.microsoft.com/office/word/2023/wordml/word16du" xmlns:w16sdtdh="http://schemas.microsoft.com/office/word/2020/wordml/sdtdatahash" xmlns:w16sdtfl="http://schemas.microsoft.com/office/word/2024/wordml/sdtformatlock" xmlns:w16se="http://schemas.microsoft.com/office/word/2015/wordml/symex" xmlns:wpg="http://schemas.microsoft.com/office/word/2010/wordprocessingGroup" xmlns:wpi="http://schemas.microsoft.com/office/word/2010/wordprocessingInk" xmlns:wne="http://schemas.microsoft.com/office/word/2006/wordml" xmlns:wps="http://schemas.microsoft.com/office/word/2010/wordprocessingShape" mc:Ignorable="w14 w15 w16se w16cid w16 w16cex w16sdtdh w16sdtfl w16du wp14">
+<w:endnotes xmlns:wpc="http://schemas.microsoft.com/office/word/2010/wordprocessingCanvas" xmlns:cx="http://schemas.microsoft.com/office/drawing/2014/chartex" xmlns:cx1="http://schemas.microsoft.com/office/drawing/2015/9/8/chartex" xmlns:cx2="http://schemas.microsoft.com/office/drawing/2015/10/21/chartex" xmlns:cx3="http://schemas.microsoft.com/office/drawing/2016/5/9/chartex" xmlns:cx4="http://schemas.microsoft.com/office/drawing/2016/5/10/chartex" xmlns:cx5="http://schemas.microsoft.com/office/drawing/2016/5/11/chartex" xmlns:cx6="http://schemas.microsoft.com/office/drawing/2016/5/12/chartex" xmlns:cx7="http://schemas.microsoft.com/office/drawing/2016/5/13/chartex" xmlns:cx8="http://schemas.microsoft.com/office/drawing/2016/5/14/chartex" xmlns:mc="http://schemas.openxmlformats.org/markup-compatibility/2006" xmlns:aink="http://schemas.microsoft.com/office/drawing/2016/ink" xmlns:am3d="http://schemas.microsoft.com/office/drawing/2017/model3d" xmlns:o="urn:schemas-microsoft-com:office:office" xmlns:r="http://schemas.openxmlformats.org/officeDocument/2006/relationships" xmlns:m="http://schemas.openxmlformats.org/officeDocument/2006/math" xmlns:v="urn:schemas-microsoft-com:vml" xmlns:wp14="http://schemas.microsoft.com/office/word/2010/wordprocessingDrawing" xmlns:wp="http://schemas.openxmlformats.org/drawingml/2006/wordprocessingDrawing" xmlns:w10="urn:schemas-microsoft-com:office:word" xmlns:w="http://schemas.openxmlformats.org/wordprocessingml/2006/main" xmlns:w14="http://schemas.microsoft.com/office/word/2010/wordml" xmlns:w15="http://schemas.microsoft.com/office/word/2012/wordml" xmlns:w16cex="http://schemas.microsoft.com/office/word/2018/wordml/cex" xmlns:w16cid="http://schemas.microsoft.com/office/word/2016/wordml/cid" xmlns:w16="http://schemas.microsoft.com/office/word/2018/wordml" xmlns:w16sdtdh="http://schemas.microsoft.com/office/word/2020/wordml/sdtdatahash" xmlns:w16se="http://schemas.microsoft.com/office/word/2015/wordml/symex" xmlns:wpg="http://schemas.microsoft.com/office/word/2010/wordprocessingGroup" xmlns:wpi="http://schemas.microsoft.com/office/word/2010/wordprocessingInk" xmlns:wne="http://schemas.microsoft.com/office/word/2006/wordml" xmlns:wps="http://schemas.microsoft.com/office/word/2010/wordprocessingShape" mc:Ignorable="w14 w15 w16se w16cid w16 w16cex w16sdtdh wp14">
   <w:endnote w:type="separator" w:id="-1">
     <w:p>
       <w:pPr>
@@ -14971,7 +15139,7 @@
 </file>
 
 <file path=word/footer1.xml><?xml version="1.0" encoding="utf-8"?>
-<w:ftr xmlns:wpc="http://schemas.microsoft.com/office/word/2010/wordprocessingCanvas" xmlns:cx="http://schemas.microsoft.com/office/drawing/2014/chartex" xmlns:cx1="http://schemas.microsoft.com/office/drawing/2015/9/8/chartex" xmlns:cx2="http://schemas.microsoft.com/office/drawing/2015/10/21/chartex" xmlns:cx3="http://schemas.microsoft.com/office/drawing/2016/5/9/chartex" xmlns:cx4="http://schemas.microsoft.com/office/drawing/2016/5/10/chartex" xmlns:cx5="http://schemas.microsoft.com/office/drawing/2016/5/11/chartex" xmlns:cx6="http://schemas.microsoft.com/office/drawing/2016/5/12/chartex" xmlns:cx7="http://schemas.microsoft.com/office/drawing/2016/5/13/chartex" xmlns:cx8="http://schemas.microsoft.com/office/drawing/2016/5/14/chartex" xmlns:mc="http://schemas.openxmlformats.org/markup-compatibility/2006" xmlns:aink="http://schemas.microsoft.com/office/drawing/2016/ink" xmlns:am3d="http://schemas.microsoft.com/office/drawing/2017/model3d" xmlns:o="urn:schemas-microsoft-com:office:office" xmlns:oel="http://schemas.microsoft.com/office/2019/extlst" xmlns:r="http://schemas.openxmlformats.org/officeDocument/2006/relationships" xmlns:m="http://schemas.openxmlformats.org/officeDocument/2006/math" xmlns:v="urn:schemas-microsoft-com:vml" xmlns:wp14="http://schemas.microsoft.com/office/word/2010/wordprocessingDrawing" xmlns:wp="http://schemas.openxmlformats.org/drawingml/2006/wordprocessingDrawing" xmlns:w10="urn:schemas-microsoft-com:office:word" xmlns:w="http://schemas.openxmlformats.org/wordprocessingml/2006/main" xmlns:w14="http://schemas.microsoft.com/office/word/2010/wordml" xmlns:w15="http://schemas.microsoft.com/office/word/2012/wordml" xmlns:w16cex="http://schemas.microsoft.com/office/word/2018/wordml/cex" xmlns:w16cid="http://schemas.microsoft.com/office/word/2016/wordml/cid" xmlns:w16="http://schemas.microsoft.com/office/word/2018/wordml" xmlns:w16du="http://schemas.microsoft.com/office/word/2023/wordml/word16du" xmlns:w16sdtdh="http://schemas.microsoft.com/office/word/2020/wordml/sdtdatahash" xmlns:w16sdtfl="http://schemas.microsoft.com/office/word/2024/wordml/sdtformatlock" xmlns:w16se="http://schemas.microsoft.com/office/word/2015/wordml/symex" xmlns:wpg="http://schemas.microsoft.com/office/word/2010/wordprocessingGroup" xmlns:wpi="http://schemas.microsoft.com/office/word/2010/wordprocessingInk" xmlns:wne="http://schemas.microsoft.com/office/word/2006/wordml" xmlns:wps="http://schemas.microsoft.com/office/word/2010/wordprocessingShape" mc:Ignorable="w14 w15 w16se w16cid w16 w16cex w16sdtdh w16sdtfl w16du wp14">
+<w:ftr xmlns:wpc="http://schemas.microsoft.com/office/word/2010/wordprocessingCanvas" xmlns:cx="http://schemas.microsoft.com/office/drawing/2014/chartex" xmlns:cx1="http://schemas.microsoft.com/office/drawing/2015/9/8/chartex" xmlns:cx2="http://schemas.microsoft.com/office/drawing/2015/10/21/chartex" xmlns:cx3="http://schemas.microsoft.com/office/drawing/2016/5/9/chartex" xmlns:cx4="http://schemas.microsoft.com/office/drawing/2016/5/10/chartex" xmlns:cx5="http://schemas.microsoft.com/office/drawing/2016/5/11/chartex" xmlns:cx6="http://schemas.microsoft.com/office/drawing/2016/5/12/chartex" xmlns:cx7="http://schemas.microsoft.com/office/drawing/2016/5/13/chartex" xmlns:cx8="http://schemas.microsoft.com/office/drawing/2016/5/14/chartex" xmlns:mc="http://schemas.openxmlformats.org/markup-compatibility/2006" xmlns:aink="http://schemas.microsoft.com/office/drawing/2016/ink" xmlns:am3d="http://schemas.microsoft.com/office/drawing/2017/model3d" xmlns:o="urn:schemas-microsoft-com:office:office" xmlns:r="http://schemas.openxmlformats.org/officeDocument/2006/relationships" xmlns:m="http://schemas.openxmlformats.org/officeDocument/2006/math" xmlns:v="urn:schemas-microsoft-com:vml" xmlns:wp14="http://schemas.microsoft.com/office/word/2010/wordprocessingDrawing" xmlns:wp="http://schemas.openxmlformats.org/drawingml/2006/wordprocessingDrawing" xmlns:w10="urn:schemas-microsoft-com:office:word" xmlns:w="http://schemas.openxmlformats.org/wordprocessingml/2006/main" xmlns:w14="http://schemas.microsoft.com/office/word/2010/wordml" xmlns:w15="http://schemas.microsoft.com/office/word/2012/wordml" xmlns:w16cex="http://schemas.microsoft.com/office/word/2018/wordml/cex" xmlns:w16cid="http://schemas.microsoft.com/office/word/2016/wordml/cid" xmlns:w16="http://schemas.microsoft.com/office/word/2018/wordml" xmlns:w16sdtdh="http://schemas.microsoft.com/office/word/2020/wordml/sdtdatahash" xmlns:w16se="http://schemas.microsoft.com/office/word/2015/wordml/symex" xmlns:wpg="http://schemas.microsoft.com/office/word/2010/wordprocessingGroup" xmlns:wpi="http://schemas.microsoft.com/office/word/2010/wordprocessingInk" xmlns:wne="http://schemas.microsoft.com/office/word/2006/wordml" xmlns:wps="http://schemas.microsoft.com/office/word/2010/wordprocessingShape" mc:Ignorable="w14 w15 w16se w16cid w16 w16cex w16sdtdh wp14">
   <w:p>
     <w:pPr>
       <w:pBdr>
@@ -15054,7 +15222,7 @@
 </file>
 
 <file path=word/footnotes.xml><?xml version="1.0" encoding="utf-8"?>
-<w:footnotes xmlns:wpc="http://schemas.microsoft.com/office/word/2010/wordprocessingCanvas" xmlns:cx="http://schemas.microsoft.com/office/drawing/2014/chartex" xmlns:cx1="http://schemas.microsoft.com/office/drawing/2015/9/8/chartex" xmlns:cx2="http://schemas.microsoft.com/office/drawing/2015/10/21/chartex" xmlns:cx3="http://schemas.microsoft.com/office/drawing/2016/5/9/chartex" xmlns:cx4="http://schemas.microsoft.com/office/drawing/2016/5/10/chartex" xmlns:cx5="http://schemas.microsoft.com/office/drawing/2016/5/11/chartex" xmlns:cx6="http://schemas.microsoft.com/office/drawing/2016/5/12/chartex" xmlns:cx7="http://schemas.microsoft.com/office/drawing/2016/5/13/chartex" xmlns:cx8="http://schemas.microsoft.com/office/drawing/2016/5/14/chartex" xmlns:mc="http://schemas.openxmlformats.org/markup-compatibility/2006" xmlns:aink="http://schemas.microsoft.com/office/drawing/2016/ink" xmlns:am3d="http://schemas.microsoft.com/office/drawing/2017/model3d" xmlns:o="urn:schemas-microsoft-com:office:office" xmlns:oel="http://schemas.microsoft.com/office/2019/extlst" xmlns:r="http://schemas.openxmlformats.org/officeDocument/2006/relationships" xmlns:m="http://schemas.openxmlformats.org/officeDocument/2006/math" xmlns:v="urn:schemas-microsoft-com:vml" xmlns:wp14="http://schemas.microsoft.com/office/word/2010/wordprocessingDrawing" xmlns:wp="http://schemas.openxmlformats.org/drawingml/2006/wordprocessingDrawing" xmlns:w10="urn:schemas-microsoft-com:office:word" xmlns:w="http://schemas.openxmlformats.org/wordprocessingml/2006/main" xmlns:w14="http://schemas.microsoft.com/office/word/2010/wordml" xmlns:w15="http://schemas.microsoft.com/office/word/2012/wordml" xmlns:w16cex="http://schemas.microsoft.com/office/word/2018/wordml/cex" xmlns:w16cid="http://schemas.microsoft.com/office/word/2016/wordml/cid" xmlns:w16="http://schemas.microsoft.com/office/word/2018/wordml" xmlns:w16du="http://schemas.microsoft.com/office/word/2023/wordml/word16du" xmlns:w16sdtdh="http://schemas.microsoft.com/office/word/2020/wordml/sdtdatahash" xmlns:w16sdtfl="http://schemas.microsoft.com/office/word/2024/wordml/sdtformatlock" xmlns:w16se="http://schemas.microsoft.com/office/word/2015/wordml/symex" xmlns:wpg="http://schemas.microsoft.com/office/word/2010/wordprocessingGroup" xmlns:wpi="http://schemas.microsoft.com/office/word/2010/wordprocessingInk" xmlns:wne="http://schemas.microsoft.com/office/word/2006/wordml" xmlns:wps="http://schemas.microsoft.com/office/word/2010/wordprocessingShape" mc:Ignorable="w14 w15 w16se w16cid w16 w16cex w16sdtdh w16sdtfl w16du wp14">
+<w:footnotes xmlns:wpc="http://schemas.microsoft.com/office/word/2010/wordprocessingCanvas" xmlns:cx="http://schemas.microsoft.com/office/drawing/2014/chartex" xmlns:cx1="http://schemas.microsoft.com/office/drawing/2015/9/8/chartex" xmlns:cx2="http://schemas.microsoft.com/office/drawing/2015/10/21/chartex" xmlns:cx3="http://schemas.microsoft.com/office/drawing/2016/5/9/chartex" xmlns:cx4="http://schemas.microsoft.com/office/drawing/2016/5/10/chartex" xmlns:cx5="http://schemas.microsoft.com/office/drawing/2016/5/11/chartex" xmlns:cx6="http://schemas.microsoft.com/office/drawing/2016/5/12/chartex" xmlns:cx7="http://schemas.microsoft.com/office/drawing/2016/5/13/chartex" xmlns:cx8="http://schemas.microsoft.com/office/drawing/2016/5/14/chartex" xmlns:mc="http://schemas.openxmlformats.org/markup-compatibility/2006" xmlns:aink="http://schemas.microsoft.com/office/drawing/2016/ink" xmlns:am3d="http://schemas.microsoft.com/office/drawing/2017/model3d" xmlns:o="urn:schemas-microsoft-com:office:office" xmlns:r="http://schemas.openxmlformats.org/officeDocument/2006/relationships" xmlns:m="http://schemas.openxmlformats.org/officeDocument/2006/math" xmlns:v="urn:schemas-microsoft-com:vml" xmlns:wp14="http://schemas.microsoft.com/office/word/2010/wordprocessingDrawing" xmlns:wp="http://schemas.openxmlformats.org/drawingml/2006/wordprocessingDrawing" xmlns:w10="urn:schemas-microsoft-com:office:word" xmlns:w="http://schemas.openxmlformats.org/wordprocessingml/2006/main" xmlns:w14="http://schemas.microsoft.com/office/word/2010/wordml" xmlns:w15="http://schemas.microsoft.com/office/word/2012/wordml" xmlns:w16cex="http://schemas.microsoft.com/office/word/2018/wordml/cex" xmlns:w16cid="http://schemas.microsoft.com/office/word/2016/wordml/cid" xmlns:w16="http://schemas.microsoft.com/office/word/2018/wordml" xmlns:w16sdtdh="http://schemas.microsoft.com/office/word/2020/wordml/sdtdatahash" xmlns:w16se="http://schemas.microsoft.com/office/word/2015/wordml/symex" xmlns:wpg="http://schemas.microsoft.com/office/word/2010/wordprocessingGroup" xmlns:wpi="http://schemas.microsoft.com/office/word/2010/wordprocessingInk" xmlns:wne="http://schemas.microsoft.com/office/word/2006/wordml" xmlns:wps="http://schemas.microsoft.com/office/word/2010/wordprocessingShape" mc:Ignorable="w14 w15 w16se w16cid w16 w16cex w16sdtdh wp14">
   <w:footnote w:type="separator" w:id="-1">
     <w:p>
       <w:pPr>
@@ -15079,7 +15247,7 @@
 </file>
 
 <file path=word/numbering.xml><?xml version="1.0" encoding="utf-8"?>
-<w:numbering xmlns:wpc="http://schemas.microsoft.com/office/word/2010/wordprocessingCanvas" xmlns:cx="http://schemas.microsoft.com/office/drawing/2014/chartex" xmlns:cx1="http://schemas.microsoft.com/office/drawing/2015/9/8/chartex" xmlns:cx2="http://schemas.microsoft.com/office/drawing/2015/10/21/chartex" xmlns:cx3="http://schemas.microsoft.com/office/drawing/2016/5/9/chartex" xmlns:cx4="http://schemas.microsoft.com/office/drawing/2016/5/10/chartex" xmlns:cx5="http://schemas.microsoft.com/office/drawing/2016/5/11/chartex" xmlns:cx6="http://schemas.microsoft.com/office/drawing/2016/5/12/chartex" xmlns:cx7="http://schemas.microsoft.com/office/drawing/2016/5/13/chartex" xmlns:cx8="http://schemas.microsoft.com/office/drawing/2016/5/14/chartex" xmlns:mc="http://schemas.openxmlformats.org/markup-compatibility/2006" xmlns:aink="http://schemas.microsoft.com/office/drawing/2016/ink" xmlns:am3d="http://schemas.microsoft.com/office/drawing/2017/model3d" xmlns:o="urn:schemas-microsoft-com:office:office" xmlns:oel="http://schemas.microsoft.com/office/2019/extlst" xmlns:r="http://schemas.openxmlformats.org/officeDocument/2006/relationships" xmlns:m="http://schemas.openxmlformats.org/officeDocument/2006/math" xmlns:v="urn:schemas-microsoft-com:vml" xmlns:wp14="http://schemas.microsoft.com/office/word/2010/wordprocessingDrawing" xmlns:wp="http://schemas.openxmlformats.org/drawingml/2006/wordprocessingDrawing" xmlns:w10="urn:schemas-microsoft-com:office:word" xmlns:w="http://schemas.openxmlformats.org/wordprocessingml/2006/main" xmlns:w14="http://schemas.microsoft.com/office/word/2010/wordml" xmlns:w15="http://schemas.microsoft.com/office/word/2012/wordml" xmlns:w16cex="http://schemas.microsoft.com/office/word/2018/wordml/cex" xmlns:w16cid="http://schemas.microsoft.com/office/word/2016/wordml/cid" xmlns:w16="http://schemas.microsoft.com/office/word/2018/wordml" xmlns:w16du="http://schemas.microsoft.com/office/word/2023/wordml/word16du" xmlns:w16sdtdh="http://schemas.microsoft.com/office/word/2020/wordml/sdtdatahash" xmlns:w16sdtfl="http://schemas.microsoft.com/office/word/2024/wordml/sdtformatlock" xmlns:w16se="http://schemas.microsoft.com/office/word/2015/wordml/symex" xmlns:wpg="http://schemas.microsoft.com/office/word/2010/wordprocessingGroup" xmlns:wpi="http://schemas.microsoft.com/office/word/2010/wordprocessingInk" xmlns:wne="http://schemas.microsoft.com/office/word/2006/wordml" xmlns:wps="http://schemas.microsoft.com/office/word/2010/wordprocessingShape" mc:Ignorable="w14 w15 w16se w16cid w16 w16cex w16sdtdh w16sdtfl w16du wp14">
+<w:numbering xmlns:wpc="http://schemas.microsoft.com/office/word/2010/wordprocessingCanvas" xmlns:cx="http://schemas.microsoft.com/office/drawing/2014/chartex" xmlns:cx1="http://schemas.microsoft.com/office/drawing/2015/9/8/chartex" xmlns:cx2="http://schemas.microsoft.com/office/drawing/2015/10/21/chartex" xmlns:cx3="http://schemas.microsoft.com/office/drawing/2016/5/9/chartex" xmlns:cx4="http://schemas.microsoft.com/office/drawing/2016/5/10/chartex" xmlns:cx5="http://schemas.microsoft.com/office/drawing/2016/5/11/chartex" xmlns:cx6="http://schemas.microsoft.com/office/drawing/2016/5/12/chartex" xmlns:cx7="http://schemas.microsoft.com/office/drawing/2016/5/13/chartex" xmlns:cx8="http://schemas.microsoft.com/office/drawing/2016/5/14/chartex" xmlns:mc="http://schemas.openxmlformats.org/markup-compatibility/2006" xmlns:aink="http://schemas.microsoft.com/office/drawing/2016/ink" xmlns:am3d="http://schemas.microsoft.com/office/drawing/2017/model3d" xmlns:o="urn:schemas-microsoft-com:office:office" xmlns:r="http://schemas.openxmlformats.org/officeDocument/2006/relationships" xmlns:m="http://schemas.openxmlformats.org/officeDocument/2006/math" xmlns:v="urn:schemas-microsoft-com:vml" xmlns:wp14="http://schemas.microsoft.com/office/word/2010/wordprocessingDrawing" xmlns:wp="http://schemas.openxmlformats.org/drawingml/2006/wordprocessingDrawing" xmlns:w10="urn:schemas-microsoft-com:office:word" xmlns:w="http://schemas.openxmlformats.org/wordprocessingml/2006/main" xmlns:w14="http://schemas.microsoft.com/office/word/2010/wordml" xmlns:w15="http://schemas.microsoft.com/office/word/2012/wordml" xmlns:w16cex="http://schemas.microsoft.com/office/word/2018/wordml/cex" xmlns:w16cid="http://schemas.microsoft.com/office/word/2016/wordml/cid" xmlns:w16="http://schemas.microsoft.com/office/word/2018/wordml" xmlns:w16sdtdh="http://schemas.microsoft.com/office/word/2020/wordml/sdtdatahash" xmlns:w16se="http://schemas.microsoft.com/office/word/2015/wordml/symex" xmlns:wpg="http://schemas.microsoft.com/office/word/2010/wordprocessingGroup" xmlns:wpi="http://schemas.microsoft.com/office/word/2010/wordprocessingInk" xmlns:wne="http://schemas.microsoft.com/office/word/2006/wordml" xmlns:wps="http://schemas.microsoft.com/office/word/2010/wordprocessingShape" mc:Ignorable="w14 w15 w16se w16cid w16 w16cex w16sdtdh wp14">
   <w:abstractNum w:abstractNumId="0" w15:restartNumberingAfterBreak="0">
     <w:nsid w:val="02292087"/>
     <w:multiLevelType w:val="hybridMultilevel"/>
@@ -17792,6 +17960,232 @@
     </w:lvl>
   </w:abstractNum>
   <w:abstractNum w:abstractNumId="24" w15:restartNumberingAfterBreak="0">
+    <w:nsid w:val="70FA01C2"/>
+    <w:multiLevelType w:val="hybridMultilevel"/>
+    <w:tmpl w:val="3CC6F636"/>
+    <w:lvl w:ilvl="0" w:tplc="300A0001">
+      <w:start w:val="1"/>
+      <w:numFmt w:val="bullet"/>
+      <w:lvlText w:val=""/>
+      <w:lvlJc w:val="left"/>
+      <w:pPr>
+        <w:ind w:left="720" w:hanging="360"/>
+      </w:pPr>
+      <w:rPr>
+        <w:rFonts w:ascii="Symbol" w:hAnsi="Symbol" w:hint="default"/>
+      </w:rPr>
+    </w:lvl>
+    <w:lvl w:ilvl="1" w:tplc="300A0003" w:tentative="1">
+      <w:start w:val="1"/>
+      <w:numFmt w:val="bullet"/>
+      <w:lvlText w:val="o"/>
+      <w:lvlJc w:val="left"/>
+      <w:pPr>
+        <w:ind w:left="1440" w:hanging="360"/>
+      </w:pPr>
+      <w:rPr>
+        <w:rFonts w:ascii="Courier New" w:hAnsi="Courier New" w:cs="Courier New" w:hint="default"/>
+      </w:rPr>
+    </w:lvl>
+    <w:lvl w:ilvl="2" w:tplc="300A0005" w:tentative="1">
+      <w:start w:val="1"/>
+      <w:numFmt w:val="bullet"/>
+      <w:lvlText w:val=""/>
+      <w:lvlJc w:val="left"/>
+      <w:pPr>
+        <w:ind w:left="2160" w:hanging="360"/>
+      </w:pPr>
+      <w:rPr>
+        <w:rFonts w:ascii="Wingdings" w:hAnsi="Wingdings" w:hint="default"/>
+      </w:rPr>
+    </w:lvl>
+    <w:lvl w:ilvl="3" w:tplc="300A0001" w:tentative="1">
+      <w:start w:val="1"/>
+      <w:numFmt w:val="bullet"/>
+      <w:lvlText w:val=""/>
+      <w:lvlJc w:val="left"/>
+      <w:pPr>
+        <w:ind w:left="2880" w:hanging="360"/>
+      </w:pPr>
+      <w:rPr>
+        <w:rFonts w:ascii="Symbol" w:hAnsi="Symbol" w:hint="default"/>
+      </w:rPr>
+    </w:lvl>
+    <w:lvl w:ilvl="4" w:tplc="300A0003" w:tentative="1">
+      <w:start w:val="1"/>
+      <w:numFmt w:val="bullet"/>
+      <w:lvlText w:val="o"/>
+      <w:lvlJc w:val="left"/>
+      <w:pPr>
+        <w:ind w:left="3600" w:hanging="360"/>
+      </w:pPr>
+      <w:rPr>
+        <w:rFonts w:ascii="Courier New" w:hAnsi="Courier New" w:cs="Courier New" w:hint="default"/>
+      </w:rPr>
+    </w:lvl>
+    <w:lvl w:ilvl="5" w:tplc="300A0005" w:tentative="1">
+      <w:start w:val="1"/>
+      <w:numFmt w:val="bullet"/>
+      <w:lvlText w:val=""/>
+      <w:lvlJc w:val="left"/>
+      <w:pPr>
+        <w:ind w:left="4320" w:hanging="360"/>
+      </w:pPr>
+      <w:rPr>
+        <w:rFonts w:ascii="Wingdings" w:hAnsi="Wingdings" w:hint="default"/>
+      </w:rPr>
+    </w:lvl>
+    <w:lvl w:ilvl="6" w:tplc="300A0001" w:tentative="1">
+      <w:start w:val="1"/>
+      <w:numFmt w:val="bullet"/>
+      <w:lvlText w:val=""/>
+      <w:lvlJc w:val="left"/>
+      <w:pPr>
+        <w:ind w:left="5040" w:hanging="360"/>
+      </w:pPr>
+      <w:rPr>
+        <w:rFonts w:ascii="Symbol" w:hAnsi="Symbol" w:hint="default"/>
+      </w:rPr>
+    </w:lvl>
+    <w:lvl w:ilvl="7" w:tplc="300A0003" w:tentative="1">
+      <w:start w:val="1"/>
+      <w:numFmt w:val="bullet"/>
+      <w:lvlText w:val="o"/>
+      <w:lvlJc w:val="left"/>
+      <w:pPr>
+        <w:ind w:left="5760" w:hanging="360"/>
+      </w:pPr>
+      <w:rPr>
+        <w:rFonts w:ascii="Courier New" w:hAnsi="Courier New" w:cs="Courier New" w:hint="default"/>
+      </w:rPr>
+    </w:lvl>
+    <w:lvl w:ilvl="8" w:tplc="300A0005" w:tentative="1">
+      <w:start w:val="1"/>
+      <w:numFmt w:val="bullet"/>
+      <w:lvlText w:val=""/>
+      <w:lvlJc w:val="left"/>
+      <w:pPr>
+        <w:ind w:left="6480" w:hanging="360"/>
+      </w:pPr>
+      <w:rPr>
+        <w:rFonts w:ascii="Wingdings" w:hAnsi="Wingdings" w:hint="default"/>
+      </w:rPr>
+    </w:lvl>
+  </w:abstractNum>
+  <w:abstractNum w:abstractNumId="25" w15:restartNumberingAfterBreak="0">
+    <w:nsid w:val="73711599"/>
+    <w:multiLevelType w:val="hybridMultilevel"/>
+    <w:tmpl w:val="AA96A7F4"/>
+    <w:lvl w:ilvl="0" w:tplc="300A0001">
+      <w:start w:val="1"/>
+      <w:numFmt w:val="bullet"/>
+      <w:lvlText w:val=""/>
+      <w:lvlJc w:val="left"/>
+      <w:pPr>
+        <w:ind w:left="720" w:hanging="360"/>
+      </w:pPr>
+      <w:rPr>
+        <w:rFonts w:ascii="Symbol" w:hAnsi="Symbol" w:hint="default"/>
+      </w:rPr>
+    </w:lvl>
+    <w:lvl w:ilvl="1" w:tplc="300A0003" w:tentative="1">
+      <w:start w:val="1"/>
+      <w:numFmt w:val="bullet"/>
+      <w:lvlText w:val="o"/>
+      <w:lvlJc w:val="left"/>
+      <w:pPr>
+        <w:ind w:left="1440" w:hanging="360"/>
+      </w:pPr>
+      <w:rPr>
+        <w:rFonts w:ascii="Courier New" w:hAnsi="Courier New" w:cs="Courier New" w:hint="default"/>
+      </w:rPr>
+    </w:lvl>
+    <w:lvl w:ilvl="2" w:tplc="300A0005" w:tentative="1">
+      <w:start w:val="1"/>
+      <w:numFmt w:val="bullet"/>
+      <w:lvlText w:val=""/>
+      <w:lvlJc w:val="left"/>
+      <w:pPr>
+        <w:ind w:left="2160" w:hanging="360"/>
+      </w:pPr>
+      <w:rPr>
+        <w:rFonts w:ascii="Wingdings" w:hAnsi="Wingdings" w:hint="default"/>
+      </w:rPr>
+    </w:lvl>
+    <w:lvl w:ilvl="3" w:tplc="300A0001" w:tentative="1">
+      <w:start w:val="1"/>
+      <w:numFmt w:val="bullet"/>
+      <w:lvlText w:val=""/>
+      <w:lvlJc w:val="left"/>
+      <w:pPr>
+        <w:ind w:left="2880" w:hanging="360"/>
+      </w:pPr>
+      <w:rPr>
+        <w:rFonts w:ascii="Symbol" w:hAnsi="Symbol" w:hint="default"/>
+      </w:rPr>
+    </w:lvl>
+    <w:lvl w:ilvl="4" w:tplc="300A0003" w:tentative="1">
+      <w:start w:val="1"/>
+      <w:numFmt w:val="bullet"/>
+      <w:lvlText w:val="o"/>
+      <w:lvlJc w:val="left"/>
+      <w:pPr>
+        <w:ind w:left="3600" w:hanging="360"/>
+      </w:pPr>
+      <w:rPr>
+        <w:rFonts w:ascii="Courier New" w:hAnsi="Courier New" w:cs="Courier New" w:hint="default"/>
+      </w:rPr>
+    </w:lvl>
+    <w:lvl w:ilvl="5" w:tplc="300A0005" w:tentative="1">
+      <w:start w:val="1"/>
+      <w:numFmt w:val="bullet"/>
+      <w:lvlText w:val=""/>
+      <w:lvlJc w:val="left"/>
+      <w:pPr>
+        <w:ind w:left="4320" w:hanging="360"/>
+      </w:pPr>
+      <w:rPr>
+        <w:rFonts w:ascii="Wingdings" w:hAnsi="Wingdings" w:hint="default"/>
+      </w:rPr>
+    </w:lvl>
+    <w:lvl w:ilvl="6" w:tplc="300A0001" w:tentative="1">
+      <w:start w:val="1"/>
+      <w:numFmt w:val="bullet"/>
+      <w:lvlText w:val=""/>
+      <w:lvlJc w:val="left"/>
+      <w:pPr>
+        <w:ind w:left="5040" w:hanging="360"/>
+      </w:pPr>
+      <w:rPr>
+        <w:rFonts w:ascii="Symbol" w:hAnsi="Symbol" w:hint="default"/>
+      </w:rPr>
+    </w:lvl>
+    <w:lvl w:ilvl="7" w:tplc="300A0003" w:tentative="1">
+      <w:start w:val="1"/>
+      <w:numFmt w:val="bullet"/>
+      <w:lvlText w:val="o"/>
+      <w:lvlJc w:val="left"/>
+      <w:pPr>
+        <w:ind w:left="5760" w:hanging="360"/>
+      </w:pPr>
+      <w:rPr>
+        <w:rFonts w:ascii="Courier New" w:hAnsi="Courier New" w:cs="Courier New" w:hint="default"/>
+      </w:rPr>
+    </w:lvl>
+    <w:lvl w:ilvl="8" w:tplc="300A0005" w:tentative="1">
+      <w:start w:val="1"/>
+      <w:numFmt w:val="bullet"/>
+      <w:lvlText w:val=""/>
+      <w:lvlJc w:val="left"/>
+      <w:pPr>
+        <w:ind w:left="6480" w:hanging="360"/>
+      </w:pPr>
+      <w:rPr>
+        <w:rFonts w:ascii="Wingdings" w:hAnsi="Wingdings" w:hint="default"/>
+      </w:rPr>
+    </w:lvl>
+  </w:abstractNum>
+  <w:abstractNum w:abstractNumId="26" w15:restartNumberingAfterBreak="0">
     <w:nsid w:val="73A60A95"/>
     <w:multiLevelType w:val="hybridMultilevel"/>
     <w:tmpl w:val="5E8A7240"/>
@@ -17877,7 +18271,7 @@
       </w:pPr>
     </w:lvl>
   </w:abstractNum>
-  <w:abstractNum w:abstractNumId="25" w15:restartNumberingAfterBreak="0">
+  <w:abstractNum w:abstractNumId="27" w15:restartNumberingAfterBreak="0">
     <w:nsid w:val="77293692"/>
     <w:multiLevelType w:val="hybridMultilevel"/>
     <w:tmpl w:val="70281824"/>
@@ -17990,7 +18384,7 @@
       </w:rPr>
     </w:lvl>
   </w:abstractNum>
-  <w:abstractNum w:abstractNumId="26" w15:restartNumberingAfterBreak="0">
+  <w:abstractNum w:abstractNumId="28" w15:restartNumberingAfterBreak="0">
     <w:nsid w:val="77596317"/>
     <w:multiLevelType w:val="hybridMultilevel"/>
     <w:tmpl w:val="61AA2A3A"/>
@@ -18103,7 +18497,7 @@
       </w:rPr>
     </w:lvl>
   </w:abstractNum>
-  <w:abstractNum w:abstractNumId="27" w15:restartNumberingAfterBreak="0">
+  <w:abstractNum w:abstractNumId="29" w15:restartNumberingAfterBreak="0">
     <w:nsid w:val="7F177073"/>
     <w:multiLevelType w:val="hybridMultilevel"/>
     <w:tmpl w:val="5560CB06"/>
@@ -18216,7 +18610,7 @@
       </w:rPr>
     </w:lvl>
   </w:abstractNum>
-  <w:abstractNum w:abstractNumId="28" w15:restartNumberingAfterBreak="0">
+  <w:abstractNum w:abstractNumId="30" w15:restartNumberingAfterBreak="0">
     <w:nsid w:val="7FA66867"/>
     <w:multiLevelType w:val="hybridMultilevel"/>
     <w:tmpl w:val="F5A67D74"/>
@@ -18329,7 +18723,7 @@
       </w:rPr>
     </w:lvl>
   </w:abstractNum>
-  <w:abstractNum w:abstractNumId="29" w15:restartNumberingAfterBreak="0">
+  <w:abstractNum w:abstractNumId="31" w15:restartNumberingAfterBreak="0">
     <w:nsid w:val="7FCF779A"/>
     <w:multiLevelType w:val="hybridMultilevel"/>
     <w:tmpl w:val="25B4D8EE"/>
@@ -18442,101 +18836,107 @@
       </w:rPr>
     </w:lvl>
   </w:abstractNum>
-  <w:num w:numId="1" w16cid:durableId="2096703080">
+  <w:num w:numId="1">
     <w:abstractNumId w:val="6"/>
   </w:num>
-  <w:num w:numId="2" w16cid:durableId="1016886617">
+  <w:num w:numId="2">
     <w:abstractNumId w:val="19"/>
   </w:num>
-  <w:num w:numId="3" w16cid:durableId="1661427812">
+  <w:num w:numId="3">
     <w:abstractNumId w:val="23"/>
   </w:num>
-  <w:num w:numId="4" w16cid:durableId="663433360">
+  <w:num w:numId="4">
     <w:abstractNumId w:val="18"/>
   </w:num>
-  <w:num w:numId="5" w16cid:durableId="620379045">
+  <w:num w:numId="5">
     <w:abstractNumId w:val="20"/>
   </w:num>
-  <w:num w:numId="6" w16cid:durableId="129907974">
+  <w:num w:numId="6">
     <w:abstractNumId w:val="3"/>
   </w:num>
-  <w:num w:numId="7" w16cid:durableId="74935585">
+  <w:num w:numId="7">
     <w:abstractNumId w:val="10"/>
   </w:num>
-  <w:num w:numId="8" w16cid:durableId="826018779">
-    <w:abstractNumId w:val="24"/>
+  <w:num w:numId="8">
+    <w:abstractNumId w:val="26"/>
   </w:num>
-  <w:num w:numId="9" w16cid:durableId="2054959678">
+  <w:num w:numId="9">
     <w:abstractNumId w:val="4"/>
   </w:num>
-  <w:num w:numId="10" w16cid:durableId="1708987751">
+  <w:num w:numId="10">
     <w:abstractNumId w:val="8"/>
   </w:num>
-  <w:num w:numId="11" w16cid:durableId="1732659159">
+  <w:num w:numId="11">
     <w:abstractNumId w:val="22"/>
   </w:num>
-  <w:num w:numId="12" w16cid:durableId="404114242">
+  <w:num w:numId="12">
+    <w:abstractNumId w:val="30"/>
+  </w:num>
+  <w:num w:numId="13">
+    <w:abstractNumId w:val="14"/>
+  </w:num>
+  <w:num w:numId="14">
+    <w:abstractNumId w:val="0"/>
+  </w:num>
+  <w:num w:numId="15">
     <w:abstractNumId w:val="28"/>
   </w:num>
-  <w:num w:numId="13" w16cid:durableId="887227418">
-    <w:abstractNumId w:val="14"/>
-  </w:num>
-  <w:num w:numId="14" w16cid:durableId="1255825441">
-    <w:abstractNumId w:val="0"/>
-  </w:num>
-  <w:num w:numId="15" w16cid:durableId="1997299508">
-    <w:abstractNumId w:val="26"/>
-  </w:num>
-  <w:num w:numId="16" w16cid:durableId="779566972">
+  <w:num w:numId="16">
     <w:abstractNumId w:val="7"/>
   </w:num>
-  <w:num w:numId="17" w16cid:durableId="1228347674">
+  <w:num w:numId="17">
     <w:abstractNumId w:val="9"/>
   </w:num>
-  <w:num w:numId="18" w16cid:durableId="1337271430">
+  <w:num w:numId="18">
     <w:abstractNumId w:val="12"/>
   </w:num>
-  <w:num w:numId="19" w16cid:durableId="1817723321">
+  <w:num w:numId="19">
+    <w:abstractNumId w:val="29"/>
+  </w:num>
+  <w:num w:numId="20">
+    <w:abstractNumId w:val="13"/>
+  </w:num>
+  <w:num w:numId="21">
+    <w:abstractNumId w:val="17"/>
+  </w:num>
+  <w:num w:numId="22">
+    <w:abstractNumId w:val="2"/>
+  </w:num>
+  <w:num w:numId="23">
     <w:abstractNumId w:val="27"/>
   </w:num>
-  <w:num w:numId="20" w16cid:durableId="587273079">
-    <w:abstractNumId w:val="13"/>
+  <w:num w:numId="24">
+    <w:abstractNumId w:val="1"/>
   </w:num>
-  <w:num w:numId="21" w16cid:durableId="83190849">
-    <w:abstractNumId w:val="17"/>
+  <w:num w:numId="25">
+    <w:abstractNumId w:val="15"/>
   </w:num>
-  <w:num w:numId="22" w16cid:durableId="1009986490">
-    <w:abstractNumId w:val="2"/>
+  <w:num w:numId="26">
+    <w:abstractNumId w:val="11"/>
   </w:num>
-  <w:num w:numId="23" w16cid:durableId="412553316">
+  <w:num w:numId="27">
+    <w:abstractNumId w:val="21"/>
+  </w:num>
+  <w:num w:numId="28">
+    <w:abstractNumId w:val="16"/>
+  </w:num>
+  <w:num w:numId="29">
+    <w:abstractNumId w:val="5"/>
+  </w:num>
+  <w:num w:numId="30">
+    <w:abstractNumId w:val="31"/>
+  </w:num>
+  <w:num w:numId="31">
     <w:abstractNumId w:val="25"/>
   </w:num>
-  <w:num w:numId="24" w16cid:durableId="2031102442">
-    <w:abstractNumId w:val="1"/>
-  </w:num>
-  <w:num w:numId="25" w16cid:durableId="85199518">
-    <w:abstractNumId w:val="15"/>
-  </w:num>
-  <w:num w:numId="26" w16cid:durableId="119079668">
-    <w:abstractNumId w:val="11"/>
-  </w:num>
-  <w:num w:numId="27" w16cid:durableId="1772773792">
-    <w:abstractNumId w:val="21"/>
-  </w:num>
-  <w:num w:numId="28" w16cid:durableId="601911801">
-    <w:abstractNumId w:val="16"/>
-  </w:num>
-  <w:num w:numId="29" w16cid:durableId="34933256">
-    <w:abstractNumId w:val="5"/>
-  </w:num>
-  <w:num w:numId="30" w16cid:durableId="1447576793">
-    <w:abstractNumId w:val="29"/>
+  <w:num w:numId="32">
+    <w:abstractNumId w:val="24"/>
   </w:num>
 </w:numbering>
 </file>
 
 <file path=word/styles.xml><?xml version="1.0" encoding="utf-8"?>
-<w:styles xmlns:mc="http://schemas.openxmlformats.org/markup-compatibility/2006" xmlns:r="http://schemas.openxmlformats.org/officeDocument/2006/relationships" xmlns:w="http://schemas.openxmlformats.org/wordprocessingml/2006/main" xmlns:w14="http://schemas.microsoft.com/office/word/2010/wordml" xmlns:w15="http://schemas.microsoft.com/office/word/2012/wordml" xmlns:w16cex="http://schemas.microsoft.com/office/word/2018/wordml/cex" xmlns:w16cid="http://schemas.microsoft.com/office/word/2016/wordml/cid" xmlns:w16="http://schemas.microsoft.com/office/word/2018/wordml" xmlns:w16du="http://schemas.microsoft.com/office/word/2023/wordml/word16du" xmlns:w16sdtdh="http://schemas.microsoft.com/office/word/2020/wordml/sdtdatahash" xmlns:w16sdtfl="http://schemas.microsoft.com/office/word/2024/wordml/sdtformatlock" xmlns:w16se="http://schemas.microsoft.com/office/word/2015/wordml/symex" mc:Ignorable="w14 w15 w16se w16cid w16 w16cex w16sdtdh w16sdtfl w16du">
+<w:styles xmlns:mc="http://schemas.openxmlformats.org/markup-compatibility/2006" xmlns:r="http://schemas.openxmlformats.org/officeDocument/2006/relationships" xmlns:w="http://schemas.openxmlformats.org/wordprocessingml/2006/main" xmlns:w14="http://schemas.microsoft.com/office/word/2010/wordml" xmlns:w15="http://schemas.microsoft.com/office/word/2012/wordml" xmlns:w16cex="http://schemas.microsoft.com/office/word/2018/wordml/cex" xmlns:w16cid="http://schemas.microsoft.com/office/word/2016/wordml/cid" xmlns:w16="http://schemas.microsoft.com/office/word/2018/wordml" xmlns:w16sdtdh="http://schemas.microsoft.com/office/word/2020/wordml/sdtdatahash" xmlns:w16se="http://schemas.microsoft.com/office/word/2015/wordml/symex" mc:Ignorable="w14 w15 w16se w16cid w16 w16cex w16sdtdh">
   <w:docDefaults>
     <w:rPrDefault>
       <w:rPr>
@@ -19936,6 +20336,15 @@
 </file>
 
 <file path=customXml/item1.xml><?xml version="1.0" encoding="utf-8"?>
+<?mso-contentType ?>
+<FormTemplates xmlns="http://schemas.microsoft.com/sharepoint/v3/contenttype/forms">
+  <Display>DocumentLibraryForm</Display>
+  <Edit>DocumentLibraryForm</Edit>
+  <New>DocumentLibraryForm</New>
+</FormTemplates>
+</file>
+
+<file path=customXml/item2.xml><?xml version="1.0" encoding="utf-8"?>
 <ct:contentTypeSchema xmlns:ct="http://schemas.microsoft.com/office/2006/metadata/contentType" xmlns:ma="http://schemas.microsoft.com/office/2006/metadata/properties/metaAttributes" ct:_="" ma:_="" ma:contentTypeName="Documento" ma:contentTypeID="0x01010020C5B3A326F77845827D913794014974" ma:contentTypeVersion="4" ma:contentTypeDescription="Crear nuevo documento." ma:contentTypeScope="" ma:versionID="f7d943da176341960d1fc9b88b49b349">
   <xsd:schema xmlns:xsd="http://www.w3.org/2001/XMLSchema" xmlns:xs="http://www.w3.org/2001/XMLSchema" xmlns:p="http://schemas.microsoft.com/office/2006/metadata/properties" xmlns:ns2="8754659f-219c-4351-9808-e54f3b0e9a99" targetNamespace="http://schemas.microsoft.com/office/2006/metadata/properties" ma:root="true" ma:fieldsID="6fb933a20ad68a6e54d4ee5d3d54b77b" ns2:_="">
     <xsd:import namespace="8754659f-219c-4351-9808-e54f3b0e9a99"/>
@@ -20079,17 +20488,10 @@
 </ct:contentTypeSchema>
 </file>
 
-<file path=customXml/item2.xml><?xml version="1.0" encoding="utf-8"?>
-<?mso-contentType ?>
-<FormTemplates xmlns="http://schemas.microsoft.com/sharepoint/v3/contenttype/forms">
-  <Display>DocumentLibraryForm</Display>
-  <Edit>DocumentLibraryForm</Edit>
-  <New>DocumentLibraryForm</New>
-</FormTemplates>
-</file>
-
 <file path=customXml/item3.xml><?xml version="1.0" encoding="utf-8"?>
-<b:Sources xmlns:b="http://schemas.openxmlformats.org/officeDocument/2006/bibliography" xmlns="http://schemas.openxmlformats.org/officeDocument/2006/bibliography" SelectedStyle="\APASixthEditionOfficeOnline.xsl" StyleName="APA" Version="6"/>
+<go:gDocsCustomXmlDataStorage xmlns:go="http://customooxmlschemas.google.com/" xmlns:r="http://schemas.openxmlformats.org/officeDocument/2006/relationships">
+  <go:docsCustomData xmlns:go="http://customooxmlschemas.google.com/" roundtripDataSignature="AMtx7mhFi2yYpoz+YmO2aLnSIP0/L5GH3Q==">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</go:docsCustomData>
+</go:gDocsCustomXmlDataStorage>
 </file>
 
 <file path=customXml/item4.xml><?xml version="1.0" encoding="utf-8"?>
@@ -20099,12 +20501,18 @@
 </file>
 
 <file path=customXml/item5.xml><?xml version="1.0" encoding="utf-8"?>
-<go:gDocsCustomXmlDataStorage xmlns:go="http://customooxmlschemas.google.com/" xmlns:r="http://schemas.openxmlformats.org/officeDocument/2006/relationships">
-  <go:docsCustomData xmlns:go="http://customooxmlschemas.google.com/" roundtripDataSignature="AMtx7mhFi2yYpoz+YmO2aLnSIP0/L5GH3Q==">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</go:docsCustomData>
-</go:gDocsCustomXmlDataStorage>
+<b:Sources xmlns:b="http://schemas.openxmlformats.org/officeDocument/2006/bibliography" xmlns="http://schemas.openxmlformats.org/officeDocument/2006/bibliography" SelectedStyle="\APASixthEditionOfficeOnline.xsl" StyleName="APA" Version="6"/>
 </file>
 
 <file path=customXml/itemProps1.xml><?xml version="1.0" encoding="utf-8"?>
+<ds:datastoreItem xmlns:ds="http://schemas.openxmlformats.org/officeDocument/2006/customXml" ds:itemID="{AF097B10-B79D-4849-84D1-24682DFBD9B3}">
+  <ds:schemaRefs>
+    <ds:schemaRef ds:uri="http://schemas.microsoft.com/sharepoint/v3/contenttype/forms"/>
+  </ds:schemaRefs>
+</ds:datastoreItem>
+</file>
+
+<file path=customXml/itemProps2.xml><?xml version="1.0" encoding="utf-8"?>
 <ds:datastoreItem xmlns:ds="http://schemas.openxmlformats.org/officeDocument/2006/customXml" ds:itemID="{D35EAD06-55D1-4F83-B613-E97354444E08}">
   <ds:schemaRefs>
     <ds:schemaRef ds:uri="http://schemas.microsoft.com/office/2006/metadata/contentType"/>
@@ -20122,18 +20530,11 @@
 </ds:datastoreItem>
 </file>
 
-<file path=customXml/itemProps2.xml><?xml version="1.0" encoding="utf-8"?>
-<ds:datastoreItem xmlns:ds="http://schemas.openxmlformats.org/officeDocument/2006/customXml" ds:itemID="{AF097B10-B79D-4849-84D1-24682DFBD9B3}">
+<file path=customXml/itemProps3.xml><?xml version="1.0" encoding="utf-8"?>
+<ds:datastoreItem xmlns:ds="http://schemas.openxmlformats.org/officeDocument/2006/customXml" ds:itemID="{11111111-1234-1234-1234-123412341234}">
   <ds:schemaRefs>
-    <ds:schemaRef ds:uri="http://schemas.microsoft.com/sharepoint/v3/contenttype/forms"/>
-  </ds:schemaRefs>
-</ds:datastoreItem>
-</file>
-
-<file path=customXml/itemProps3.xml><?xml version="1.0" encoding="utf-8"?>
-<ds:datastoreItem xmlns:ds="http://schemas.openxmlformats.org/officeDocument/2006/customXml" ds:itemID="{55E8F73F-C14D-4893-B7EF-EB6C36BE6174}">
-  <ds:schemaRefs>
-    <ds:schemaRef ds:uri="http://schemas.openxmlformats.org/officeDocument/2006/bibliography"/>
+    <ds:schemaRef ds:uri="http://customooxmlschemas.google.com/"/>
+    <ds:schemaRef ds:uri="http://schemas.openxmlformats.org/officeDocument/2006/relationships"/>
   </ds:schemaRefs>
 </ds:datastoreItem>
 </file>
@@ -20148,10 +20549,9 @@
 </file>
 
 <file path=customXml/itemProps5.xml><?xml version="1.0" encoding="utf-8"?>
-<ds:datastoreItem xmlns:ds="http://schemas.openxmlformats.org/officeDocument/2006/customXml" ds:itemID="{11111111-1234-1234-1234-123412341234}">
+<ds:datastoreItem xmlns:ds="http://schemas.openxmlformats.org/officeDocument/2006/customXml" ds:itemID="{55E8F73F-C14D-4893-B7EF-EB6C36BE6174}">
   <ds:schemaRefs>
-    <ds:schemaRef ds:uri="http://customooxmlschemas.google.com/"/>
-    <ds:schemaRef ds:uri="http://schemas.openxmlformats.org/officeDocument/2006/relationships"/>
+    <ds:schemaRef ds:uri="http://schemas.openxmlformats.org/officeDocument/2006/bibliography"/>
   </ds:schemaRefs>
 </ds:datastoreItem>
 </file>
</xml_diff>